<commit_message>
git pull origin master需指明分支
</commit_message>
<xml_diff>
--- a/notes/git.docx
+++ b/notes/git.docx
@@ -857,751 +857,744 @@
           <w:rFonts w:hint="eastAsia"/>
           <w:lang w:val="en-US" w:eastAsia="zh-CN"/>
         </w:rPr>
-        <w:t>本地的分支和远程的分支之间建立联系(git pull 出现There is no tracking....使用</w:t>
+        <w:t>本地的分支和远程的分支之间建立联系(git pull 出现There is no tracking....使用)</w:t>
+      </w:r>
+    </w:p>
+    <w:p>
+      <w:pPr>
+        <w:widowControl w:val="0"/>
+        <w:numPr>
+          <w:ilvl w:val="0"/>
+          <w:numId w:val="0"/>
+        </w:numPr>
+        <w:ind w:firstLine="420" w:firstLineChars="200"/>
+        <w:jc w:val="both"/>
+        <w:rPr>
+          <w:rFonts w:hint="eastAsia"/>
+          <w:lang w:val="en-US" w:eastAsia="zh-CN"/>
+        </w:rPr>
+      </w:pPr>
+      <w:r>
+        <w:rPr>
+          <w:rFonts w:hint="eastAsia"/>
+          <w:lang w:val="en-US" w:eastAsia="zh-CN"/>
+        </w:rPr>
+        <w:t xml:space="preserve">(5)git checkout </w:t>
+      </w:r>
+      <w:r>
+        <w:rPr>
+          <w:rFonts w:hint="default"/>
+          <w:lang w:val="en-US" w:eastAsia="zh-CN"/>
+        </w:rPr>
+        <w:t>“</w:t>
+      </w:r>
+      <w:r>
+        <w:rPr>
+          <w:rFonts w:hint="eastAsia"/>
+          <w:lang w:val="en-US" w:eastAsia="zh-CN"/>
+        </w:rPr>
+        <w:t>分支名</w:t>
+      </w:r>
+      <w:r>
+        <w:rPr>
+          <w:rFonts w:hint="default"/>
+          <w:lang w:val="en-US" w:eastAsia="zh-CN"/>
+        </w:rPr>
+        <w:t>”</w:t>
+      </w:r>
+      <w:r>
+        <w:rPr>
+          <w:rFonts w:hint="eastAsia"/>
+          <w:lang w:val="en-US" w:eastAsia="zh-CN"/>
+        </w:rPr>
+        <w:t xml:space="preserve"> 切换分支(分支名为master则是切换到主线上)</w:t>
+      </w:r>
+    </w:p>
+    <w:p>
+      <w:pPr>
+        <w:widowControl w:val="0"/>
+        <w:numPr>
+          <w:ilvl w:val="0"/>
+          <w:numId w:val="0"/>
+        </w:numPr>
+        <w:ind w:firstLine="420" w:firstLineChars="200"/>
+        <w:jc w:val="both"/>
+        <w:rPr>
+          <w:rFonts w:hint="default"/>
+          <w:lang w:val="en-US" w:eastAsia="zh-CN"/>
+        </w:rPr>
+      </w:pPr>
+      <w:r>
+        <w:rPr>
+          <w:rFonts w:hint="eastAsia"/>
+          <w:lang w:val="en-US" w:eastAsia="zh-CN"/>
+        </w:rPr>
+        <w:t xml:space="preserve">(6)git merge </w:t>
+      </w:r>
+      <w:r>
+        <w:rPr>
+          <w:rFonts w:hint="default"/>
+          <w:lang w:val="en-US" w:eastAsia="zh-CN"/>
+        </w:rPr>
+        <w:t>“</w:t>
+      </w:r>
+      <w:r>
+        <w:rPr>
+          <w:rFonts w:hint="eastAsia"/>
+          <w:lang w:val="en-US" w:eastAsia="zh-CN"/>
+        </w:rPr>
+        <w:t>分支名</w:t>
+      </w:r>
+      <w:r>
+        <w:rPr>
+          <w:rFonts w:hint="default"/>
+          <w:lang w:val="en-US" w:eastAsia="zh-CN"/>
+        </w:rPr>
+        <w:t>”</w:t>
+      </w:r>
+      <w:r>
+        <w:rPr>
+          <w:rFonts w:hint="eastAsia"/>
+          <w:lang w:val="en-US" w:eastAsia="zh-CN"/>
+        </w:rPr>
+        <w:t xml:space="preserve"> 合并分支(一般用分支合并到主线)</w:t>
+      </w:r>
+    </w:p>
+    <w:p>
+      <w:pPr>
+        <w:widowControl w:val="0"/>
+        <w:numPr>
+          <w:ilvl w:val="0"/>
+          <w:numId w:val="0"/>
+        </w:numPr>
+        <w:ind w:left="210" w:leftChars="0"/>
+        <w:jc w:val="both"/>
+        <w:rPr>
+          <w:rFonts w:hint="eastAsia"/>
+          <w:lang w:val="en-US" w:eastAsia="zh-CN"/>
+        </w:rPr>
+      </w:pPr>
+      <w:r>
+        <w:rPr>
+          <w:rFonts w:hint="eastAsia"/>
+          <w:lang w:val="en-US" w:eastAsia="zh-CN"/>
+        </w:rPr>
+        <w:t xml:space="preserve">  注意：冲突则需要手动修改后, 在存入帮版本库(======  &gt;&gt;&gt;&gt;&gt;&gt;&gt;)</w:t>
+      </w:r>
+    </w:p>
+    <w:p>
+      <w:pPr>
+        <w:widowControl w:val="0"/>
+        <w:numPr>
+          <w:ilvl w:val="0"/>
+          <w:numId w:val="0"/>
+        </w:numPr>
+        <w:ind w:left="210" w:leftChars="0"/>
+        <w:jc w:val="both"/>
+        <w:rPr>
+          <w:rFonts w:hint="eastAsia"/>
+          <w:lang w:val="en-US" w:eastAsia="zh-CN"/>
+        </w:rPr>
+      </w:pPr>
+    </w:p>
+    <w:p>
+      <w:pPr>
+        <w:widowControl w:val="0"/>
+        <w:numPr>
+          <w:ilvl w:val="0"/>
+          <w:numId w:val="1"/>
+        </w:numPr>
+        <w:ind w:left="0" w:leftChars="0" w:firstLine="0" w:firstLineChars="0"/>
+        <w:jc w:val="both"/>
+        <w:outlineLvl w:val="0"/>
+        <w:rPr>
+          <w:rFonts w:hint="eastAsia"/>
+          <w:lang w:val="en-US" w:eastAsia="zh-CN"/>
+        </w:rPr>
+      </w:pPr>
+      <w:r>
+        <w:rPr>
+          <w:rFonts w:hint="eastAsia"/>
+          <w:lang w:val="en-US" w:eastAsia="zh-CN"/>
+        </w:rPr>
+        <w:t>GitHub(充当git服务器的作用， 不是git)</w:t>
+      </w:r>
+    </w:p>
+    <w:p>
+      <w:pPr>
+        <w:widowControl w:val="0"/>
+        <w:numPr>
+          <w:ilvl w:val="0"/>
+          <w:numId w:val="0"/>
+        </w:numPr>
+        <w:jc w:val="both"/>
+        <w:rPr>
+          <w:rFonts w:hint="eastAsia"/>
+          <w:lang w:val="en-US" w:eastAsia="zh-CN"/>
+        </w:rPr>
+      </w:pPr>
+    </w:p>
+    <w:p>
+      <w:pPr>
+        <w:widowControl w:val="0"/>
+        <w:numPr>
+          <w:ilvl w:val="0"/>
+          <w:numId w:val="1"/>
+        </w:numPr>
+        <w:ind w:left="0" w:leftChars="0" w:firstLine="0" w:firstLineChars="0"/>
+        <w:jc w:val="both"/>
+        <w:outlineLvl w:val="0"/>
+        <w:rPr>
+          <w:rFonts w:hint="eastAsia"/>
+          <w:lang w:val="en-US" w:eastAsia="zh-CN"/>
+        </w:rPr>
+      </w:pPr>
+      <w:r>
+        <w:rPr>
+          <w:rFonts w:hint="eastAsia"/>
+          <w:lang w:val="en-US" w:eastAsia="zh-CN"/>
+        </w:rPr>
+        <w:t>通过地址提交代码值远程仓库</w:t>
+      </w:r>
+    </w:p>
+    <w:p>
+      <w:pPr>
+        <w:widowControl w:val="0"/>
+        <w:numPr>
+          <w:ilvl w:val="0"/>
+          <w:numId w:val="0"/>
+        </w:numPr>
+        <w:jc w:val="both"/>
+        <w:rPr>
+          <w:rFonts w:hint="default"/>
+          <w:lang w:val="en-US" w:eastAsia="zh-CN"/>
+        </w:rPr>
+      </w:pPr>
+      <w:r>
+        <w:rPr>
+          <w:rFonts w:hint="eastAsia"/>
+          <w:lang w:val="en-US" w:eastAsia="zh-CN"/>
+        </w:rPr>
+        <w:t xml:space="preserve">  先打开github创建账号, 在里面初始化一个仓库</w:t>
+      </w:r>
+    </w:p>
+    <w:p>
+      <w:pPr>
+        <w:widowControl w:val="0"/>
+        <w:numPr>
+          <w:ilvl w:val="0"/>
+          <w:numId w:val="3"/>
+        </w:numPr>
+        <w:ind w:left="630" w:leftChars="100" w:hanging="420" w:hangingChars="200"/>
+        <w:jc w:val="both"/>
+        <w:rPr>
+          <w:rFonts w:hint="eastAsia"/>
+          <w:lang w:val="en-US" w:eastAsia="zh-CN"/>
+        </w:rPr>
+      </w:pPr>
+      <w:r>
+        <w:rPr>
+          <w:rFonts w:hint="eastAsia"/>
+          <w:lang w:val="en-US" w:eastAsia="zh-CN"/>
+        </w:rPr>
+        <w:t xml:space="preserve">git push </w:t>
+      </w:r>
+      <w:r>
+        <w:rPr>
+          <w:rFonts w:hint="default"/>
+          <w:lang w:val="en-US" w:eastAsia="zh-CN"/>
+        </w:rPr>
+        <w:t>“</w:t>
+      </w:r>
+      <w:r>
+        <w:rPr>
+          <w:rFonts w:hint="eastAsia"/>
+          <w:lang w:val="en-US" w:eastAsia="zh-CN"/>
+        </w:rPr>
+        <w:t>远程仓库的地址</w:t>
+      </w:r>
+      <w:r>
+        <w:rPr>
+          <w:rFonts w:hint="default"/>
+          <w:lang w:val="en-US" w:eastAsia="zh-CN"/>
+        </w:rPr>
+        <w:t>”</w:t>
+      </w:r>
+      <w:r>
+        <w:rPr>
+          <w:rFonts w:hint="eastAsia"/>
+          <w:lang w:val="en-US" w:eastAsia="zh-CN"/>
+        </w:rPr>
+        <w:t xml:space="preserve"> 分支名称(推送至远程仓库的哪个分支)</w:t>
+      </w:r>
+    </w:p>
+    <w:p>
+      <w:pPr>
+        <w:widowControl w:val="0"/>
+        <w:numPr>
+          <w:ilvl w:val="0"/>
+          <w:numId w:val="0"/>
+        </w:numPr>
+        <w:ind w:leftChars="-100" w:firstLine="630" w:firstLineChars="300"/>
+        <w:jc w:val="both"/>
+        <w:rPr>
+          <w:rFonts w:hint="eastAsia"/>
+          <w:lang w:val="en-US" w:eastAsia="zh-CN"/>
+        </w:rPr>
+      </w:pPr>
+      <w:r>
+        <w:rPr>
+          <w:rFonts w:hint="eastAsia"/>
+          <w:lang w:val="en-US" w:eastAsia="zh-CN"/>
+        </w:rPr>
+        <w:t>把本地仓库推送至远程仓库</w:t>
+      </w:r>
+    </w:p>
+    <w:p>
+      <w:pPr>
+        <w:widowControl w:val="0"/>
+        <w:numPr>
+          <w:ilvl w:val="0"/>
+          <w:numId w:val="3"/>
+        </w:numPr>
+        <w:ind w:left="630" w:leftChars="100" w:hanging="420" w:hangingChars="200"/>
+        <w:jc w:val="both"/>
+        <w:rPr>
+          <w:rFonts w:hint="default"/>
+          <w:lang w:val="en-US" w:eastAsia="zh-CN"/>
+        </w:rPr>
+      </w:pPr>
+      <w:r>
+        <w:rPr>
+          <w:rFonts w:hint="eastAsia"/>
+          <w:lang w:val="en-US" w:eastAsia="zh-CN"/>
+        </w:rPr>
+        <w:t xml:space="preserve">git pull </w:t>
+      </w:r>
+      <w:r>
+        <w:rPr>
+          <w:rFonts w:hint="default"/>
+          <w:lang w:val="en-US" w:eastAsia="zh-CN"/>
+        </w:rPr>
+        <w:t>“</w:t>
+      </w:r>
+      <w:r>
+        <w:rPr>
+          <w:rFonts w:hint="eastAsia"/>
+          <w:lang w:val="en-US" w:eastAsia="zh-CN"/>
+        </w:rPr>
+        <w:t>远程仓库地址</w:t>
+      </w:r>
+      <w:r>
+        <w:rPr>
+          <w:rFonts w:hint="default"/>
+          <w:lang w:val="en-US" w:eastAsia="zh-CN"/>
+        </w:rPr>
+        <w:t>”</w:t>
+      </w:r>
+      <w:r>
+        <w:rPr>
+          <w:rFonts w:hint="eastAsia"/>
+          <w:lang w:val="en-US" w:eastAsia="zh-CN"/>
+        </w:rPr>
+        <w:t xml:space="preserve"> 远程仓库的分支名称 从远程仓库下载到本地</w:t>
+      </w:r>
+    </w:p>
+    <w:p>
+      <w:pPr>
+        <w:widowControl w:val="0"/>
+        <w:numPr>
+          <w:ilvl w:val="0"/>
+          <w:numId w:val="0"/>
+        </w:numPr>
+        <w:jc w:val="both"/>
+        <w:rPr>
+          <w:rFonts w:hint="eastAsia"/>
+          <w:lang w:val="en-US" w:eastAsia="zh-CN"/>
+        </w:rPr>
+      </w:pPr>
+      <w:r>
+        <w:rPr>
+          <w:rFonts w:hint="eastAsia"/>
+          <w:lang w:val="en-US" w:eastAsia="zh-CN"/>
+        </w:rPr>
+        <w:t xml:space="preserve">  注意：本地的仓库必须先初始化一个仓储  git init</w:t>
+      </w:r>
+    </w:p>
+    <w:p>
+      <w:pPr>
+        <w:widowControl w:val="0"/>
+        <w:numPr>
+          <w:ilvl w:val="0"/>
+          <w:numId w:val="3"/>
+        </w:numPr>
+        <w:ind w:left="630" w:leftChars="100" w:hanging="420" w:hangingChars="200"/>
+        <w:jc w:val="both"/>
+        <w:rPr>
+          <w:rFonts w:hint="eastAsia"/>
+          <w:lang w:val="en-US" w:eastAsia="zh-CN"/>
+        </w:rPr>
+      </w:pPr>
+      <w:r>
+        <w:rPr>
+          <w:rFonts w:hint="eastAsia"/>
+          <w:lang w:val="en-US" w:eastAsia="zh-CN"/>
+        </w:rPr>
+        <w:t xml:space="preserve">git clone </w:t>
+      </w:r>
+      <w:r>
+        <w:rPr>
+          <w:rFonts w:hint="default"/>
+          <w:lang w:val="en-US" w:eastAsia="zh-CN"/>
+        </w:rPr>
+        <w:t>“</w:t>
+      </w:r>
+      <w:r>
+        <w:rPr>
+          <w:rFonts w:hint="eastAsia"/>
+          <w:lang w:val="en-US" w:eastAsia="zh-CN"/>
+        </w:rPr>
+        <w:t>远程地址</w:t>
+      </w:r>
+      <w:r>
+        <w:rPr>
+          <w:rFonts w:hint="default"/>
+          <w:lang w:val="en-US" w:eastAsia="zh-CN"/>
+        </w:rPr>
+        <w:t>”</w:t>
+      </w:r>
+      <w:r>
+        <w:rPr>
+          <w:rFonts w:hint="eastAsia"/>
+          <w:lang w:val="en-US" w:eastAsia="zh-CN"/>
+        </w:rPr>
+        <w:t xml:space="preserve"> 克隆远程仓库, 如果多次执行会覆盖本地内容</w:t>
+      </w:r>
+    </w:p>
+    <w:p>
+      <w:pPr>
+        <w:widowControl w:val="0"/>
+        <w:numPr>
+          <w:ilvl w:val="0"/>
+          <w:numId w:val="0"/>
+        </w:numPr>
+        <w:ind w:left="840" w:hanging="840" w:hangingChars="400"/>
+        <w:jc w:val="both"/>
+        <w:rPr>
+          <w:rFonts w:hint="eastAsia"/>
+          <w:lang w:val="en-US" w:eastAsia="zh-CN"/>
+        </w:rPr>
+      </w:pPr>
+      <w:r>
+        <w:rPr>
+          <w:rFonts w:hint="eastAsia"/>
+          <w:lang w:val="en-US" w:eastAsia="zh-CN"/>
+        </w:rPr>
+        <w:t xml:space="preserve">  注意：2&gt;, 3&gt;区别是pull会合并不同的地方, clone是克隆整个仓库, pull常用, clone一般第一次采用</w:t>
+      </w:r>
+    </w:p>
+    <w:p>
+      <w:pPr>
+        <w:widowControl w:val="0"/>
+        <w:numPr>
+          <w:ilvl w:val="0"/>
+          <w:numId w:val="0"/>
+        </w:numPr>
+        <w:ind w:left="840" w:hanging="840" w:hangingChars="400"/>
+        <w:jc w:val="both"/>
+        <w:rPr>
+          <w:rFonts w:hint="eastAsia"/>
+          <w:lang w:val="en-US" w:eastAsia="zh-CN"/>
+        </w:rPr>
+      </w:pPr>
+    </w:p>
+    <w:p>
+      <w:pPr>
+        <w:widowControl w:val="0"/>
+        <w:numPr>
+          <w:ilvl w:val="0"/>
+          <w:numId w:val="0"/>
+        </w:numPr>
+        <w:ind w:left="840" w:hanging="840" w:hangingChars="400"/>
+        <w:jc w:val="both"/>
+        <w:outlineLvl w:val="0"/>
+        <w:rPr>
+          <w:rFonts w:hint="eastAsia"/>
+          <w:lang w:val="en-US" w:eastAsia="zh-CN"/>
+        </w:rPr>
+      </w:pPr>
+      <w:r>
+        <w:rPr>
+          <w:rFonts w:hint="eastAsia"/>
+          <w:lang w:val="en-US" w:eastAsia="zh-CN"/>
+        </w:rPr>
+        <w:t>四．通过ssh上传</w:t>
+      </w:r>
+    </w:p>
+    <w:p>
+      <w:pPr>
+        <w:widowControl w:val="0"/>
+        <w:numPr>
+          <w:ilvl w:val="0"/>
+          <w:numId w:val="0"/>
+        </w:numPr>
+        <w:ind w:left="840" w:hanging="840" w:hangingChars="400"/>
+        <w:jc w:val="both"/>
+        <w:rPr>
+          <w:rFonts w:hint="default"/>
+          <w:lang w:val="en-US" w:eastAsia="zh-CN"/>
+        </w:rPr>
+      </w:pPr>
+      <w:r>
+        <w:rPr>
+          <w:rFonts w:hint="eastAsia"/>
+          <w:lang w:val="en-US" w:eastAsia="zh-CN"/>
+        </w:rPr>
+        <w:t xml:space="preserve">  1&gt;ssh-keygen -t rsa -C </w:t>
+      </w:r>
+      <w:r>
+        <w:rPr>
+          <w:rFonts w:hint="default"/>
+          <w:lang w:val="en-US" w:eastAsia="zh-CN"/>
+        </w:rPr>
+        <w:fldChar w:fldCharType="begin"/>
+      </w:r>
+      <w:r>
+        <w:rPr>
+          <w:rFonts w:hint="default"/>
+          <w:lang w:val="en-US" w:eastAsia="zh-CN"/>
+        </w:rPr>
+        <w:instrText xml:space="preserve"> HYPERLINK "mailto:\“327774162@qq.com\”" </w:instrText>
+      </w:r>
+      <w:r>
+        <w:rPr>
+          <w:rFonts w:hint="default"/>
+          <w:lang w:val="en-US" w:eastAsia="zh-CN"/>
+        </w:rPr>
+        <w:fldChar w:fldCharType="separate"/>
+      </w:r>
+      <w:r>
+        <w:rPr>
+          <w:rStyle w:val="4"/>
+          <w:rFonts w:hint="default"/>
+          <w:lang w:val="en-US" w:eastAsia="zh-CN"/>
+        </w:rPr>
+        <w:t>“</w:t>
+      </w:r>
+      <w:r>
+        <w:rPr>
+          <w:rStyle w:val="4"/>
+          <w:rFonts w:hint="eastAsia"/>
+          <w:lang w:val="en-US" w:eastAsia="zh-CN"/>
+        </w:rPr>
+        <w:t>327774162@qq.com</w:t>
+      </w:r>
+      <w:r>
+        <w:rPr>
+          <w:rStyle w:val="4"/>
+          <w:rFonts w:hint="default"/>
+          <w:lang w:val="en-US" w:eastAsia="zh-CN"/>
+        </w:rPr>
+        <w:t>”</w:t>
+      </w:r>
+      <w:r>
+        <w:rPr>
+          <w:rFonts w:hint="default"/>
+          <w:lang w:val="en-US" w:eastAsia="zh-CN"/>
+        </w:rPr>
+        <w:fldChar w:fldCharType="end"/>
+      </w:r>
+      <w:r>
+        <w:rPr>
+          <w:rFonts w:hint="eastAsia"/>
+          <w:lang w:val="en-US" w:eastAsia="zh-CN"/>
+        </w:rPr>
+        <w:t xml:space="preserve">  生成.ssh文件(公钥私钥)</w:t>
+      </w:r>
+    </w:p>
+    <w:p>
+      <w:pPr>
+        <w:widowControl w:val="0"/>
+        <w:numPr>
+          <w:ilvl w:val="0"/>
+          <w:numId w:val="0"/>
+        </w:numPr>
+        <w:ind w:left="840" w:hanging="840" w:hangingChars="400"/>
+        <w:jc w:val="both"/>
+        <w:rPr>
+          <w:rFonts w:hint="eastAsia"/>
+          <w:lang w:val="en-US" w:eastAsia="zh-CN"/>
+        </w:rPr>
+      </w:pPr>
+      <w:r>
+        <w:rPr>
+          <w:rFonts w:hint="eastAsia"/>
+          <w:lang w:val="en-US" w:eastAsia="zh-CN"/>
+        </w:rPr>
+        <w:t xml:space="preserve">  注意：找到对应的.ssh文件(一般在本机电脑用户里面)复制里面的字符串粘贴至github设置中的ssh设置(本地存储与远程存储关联)</w:t>
+      </w:r>
+    </w:p>
+    <w:p>
+      <w:pPr>
+        <w:widowControl w:val="0"/>
+        <w:numPr>
+          <w:ilvl w:val="0"/>
+          <w:numId w:val="0"/>
+        </w:numPr>
+        <w:ind w:left="840" w:hanging="840" w:hangingChars="400"/>
+        <w:jc w:val="both"/>
+        <w:rPr>
+          <w:rFonts w:hint="default"/>
+          <w:lang w:val="en-US" w:eastAsia="zh-CN"/>
+        </w:rPr>
+      </w:pPr>
+      <w:r>
+        <w:rPr>
+          <w:rFonts w:hint="eastAsia"/>
+          <w:lang w:val="en-US" w:eastAsia="zh-CN"/>
+        </w:rPr>
+        <w:t xml:space="preserve"> </w:t>
+      </w:r>
+    </w:p>
+    <w:p>
+      <w:pPr>
+        <w:widowControl w:val="0"/>
+        <w:numPr>
+          <w:ilvl w:val="0"/>
+          <w:numId w:val="0"/>
+        </w:numPr>
+        <w:ind w:left="840" w:hanging="840" w:hangingChars="400"/>
+        <w:jc w:val="both"/>
+        <w:outlineLvl w:val="0"/>
+        <w:rPr>
+          <w:rFonts w:hint="eastAsia"/>
+          <w:lang w:val="en-US" w:eastAsia="zh-CN"/>
+        </w:rPr>
+      </w:pPr>
+      <w:r>
+        <w:rPr>
+          <w:rFonts w:hint="eastAsia"/>
+          <w:lang w:val="en-US" w:eastAsia="zh-CN"/>
+        </w:rPr>
+        <w:t>五．简写命令</w:t>
+      </w:r>
+    </w:p>
+    <w:p>
+      <w:pPr>
+        <w:widowControl w:val="0"/>
+        <w:numPr>
+          <w:ilvl w:val="0"/>
+          <w:numId w:val="0"/>
+        </w:numPr>
+        <w:ind w:left="840" w:hanging="840" w:hangingChars="400"/>
+        <w:jc w:val="both"/>
+        <w:rPr>
+          <w:rFonts w:hint="eastAsia"/>
+          <w:lang w:val="en-US" w:eastAsia="zh-CN"/>
+        </w:rPr>
+      </w:pPr>
+      <w:r>
+        <w:rPr>
+          <w:rFonts w:hint="eastAsia"/>
+          <w:lang w:val="en-US" w:eastAsia="zh-CN"/>
+        </w:rPr>
+        <w:t xml:space="preserve">  1&gt;git remote add origin(后面提交的名字, 可以随便取什么名字) </w:t>
+      </w:r>
+      <w:r>
+        <w:rPr>
+          <w:rFonts w:hint="default"/>
+          <w:lang w:val="en-US" w:eastAsia="zh-CN"/>
+        </w:rPr>
+        <w:t>“</w:t>
+      </w:r>
+      <w:r>
+        <w:rPr>
+          <w:rFonts w:hint="eastAsia"/>
+          <w:lang w:val="en-US" w:eastAsia="zh-CN"/>
+        </w:rPr>
+        <w:t>远程地址</w:t>
+      </w:r>
+      <w:r>
+        <w:rPr>
+          <w:rFonts w:hint="default"/>
+          <w:lang w:val="en-US" w:eastAsia="zh-CN"/>
+        </w:rPr>
+        <w:t>”</w:t>
+      </w:r>
+      <w:r>
+        <w:rPr>
+          <w:rFonts w:hint="eastAsia"/>
+          <w:lang w:val="en-US" w:eastAsia="zh-CN"/>
+        </w:rPr>
+        <w:t xml:space="preserve"> </w:t>
+      </w:r>
+    </w:p>
+    <w:p>
+      <w:pPr>
+        <w:widowControl w:val="0"/>
+        <w:numPr>
+          <w:ilvl w:val="0"/>
+          <w:numId w:val="0"/>
+        </w:numPr>
+        <w:ind w:left="840" w:leftChars="200" w:hanging="420" w:hangingChars="200"/>
+        <w:jc w:val="both"/>
+        <w:rPr>
+          <w:rFonts w:hint="default"/>
+          <w:lang w:val="en-US" w:eastAsia="zh-CN"/>
+        </w:rPr>
+      </w:pPr>
+      <w:r>
+        <w:rPr>
+          <w:rFonts w:hint="eastAsia"/>
+          <w:lang w:val="en-US" w:eastAsia="zh-CN"/>
+        </w:rPr>
+        <w:t>配置后git pull origin(不需要填远程地址了) master</w:t>
+      </w:r>
+    </w:p>
+    <w:p>
+      <w:pPr>
+        <w:widowControl w:val="0"/>
+        <w:numPr>
+          <w:ilvl w:val="0"/>
+          <w:numId w:val="0"/>
+        </w:numPr>
+        <w:jc w:val="both"/>
+        <w:rPr>
+          <w:rFonts w:hint="default"/>
+          <w:lang w:val="en-US" w:eastAsia="zh-CN"/>
+        </w:rPr>
+      </w:pPr>
+      <w:r>
+        <w:rPr>
+          <w:rFonts w:hint="eastAsia"/>
+          <w:lang w:val="en-US" w:eastAsia="zh-CN"/>
+        </w:rPr>
+        <w:t xml:space="preserve">  2&gt;git remote rm origin(删除提交简写名字)</w:t>
+      </w:r>
+    </w:p>
+    <w:p>
+      <w:pPr>
+        <w:widowControl w:val="0"/>
+        <w:numPr>
+          <w:ilvl w:val="0"/>
+          <w:numId w:val="0"/>
+        </w:numPr>
+        <w:ind w:left="210" w:leftChars="0"/>
+        <w:jc w:val="both"/>
+        <w:rPr>
+          <w:rFonts w:hint="eastAsia"/>
+          <w:lang w:val="en-US" w:eastAsia="zh-CN"/>
+        </w:rPr>
+      </w:pPr>
+      <w:r>
+        <w:rPr>
+          <w:rFonts w:hint="eastAsia"/>
+          <w:lang w:val="en-US" w:eastAsia="zh-CN"/>
+        </w:rPr>
+        <w:t xml:space="preserve">3&gt;git push origin(配置的名字, 结合1&gt;) -u master     </w:t>
       </w:r>
       <w:bookmarkStart w:id="0" w:name="_GoBack"/>
       <w:bookmarkEnd w:id="0"/>
-      <w:r>
-        <w:rPr>
-          <w:rFonts w:hint="eastAsia"/>
-          <w:lang w:val="en-US" w:eastAsia="zh-CN"/>
-        </w:rPr>
-        <w:t>)</w:t>
-      </w:r>
-    </w:p>
-    <w:p>
-      <w:pPr>
-        <w:widowControl w:val="0"/>
-        <w:numPr>
-          <w:ilvl w:val="0"/>
-          <w:numId w:val="0"/>
-        </w:numPr>
-        <w:ind w:firstLine="420" w:firstLineChars="200"/>
-        <w:jc w:val="both"/>
-        <w:rPr>
-          <w:rFonts w:hint="eastAsia"/>
-          <w:lang w:val="en-US" w:eastAsia="zh-CN"/>
-        </w:rPr>
-      </w:pPr>
-      <w:r>
-        <w:rPr>
-          <w:rFonts w:hint="eastAsia"/>
-          <w:lang w:val="en-US" w:eastAsia="zh-CN"/>
-        </w:rPr>
-        <w:t xml:space="preserve">(5)git checkout </w:t>
-      </w:r>
-      <w:r>
-        <w:rPr>
-          <w:rFonts w:hint="default"/>
-          <w:lang w:val="en-US" w:eastAsia="zh-CN"/>
-        </w:rPr>
-        <w:t>“</w:t>
-      </w:r>
-      <w:r>
-        <w:rPr>
-          <w:rFonts w:hint="eastAsia"/>
-          <w:lang w:val="en-US" w:eastAsia="zh-CN"/>
-        </w:rPr>
-        <w:t>分支名</w:t>
-      </w:r>
-      <w:r>
-        <w:rPr>
-          <w:rFonts w:hint="default"/>
-          <w:lang w:val="en-US" w:eastAsia="zh-CN"/>
-        </w:rPr>
-        <w:t>”</w:t>
-      </w:r>
-      <w:r>
-        <w:rPr>
-          <w:rFonts w:hint="eastAsia"/>
-          <w:lang w:val="en-US" w:eastAsia="zh-CN"/>
-        </w:rPr>
-        <w:t xml:space="preserve"> 切换分支(分支名为master则是切换到主线上)</w:t>
-      </w:r>
-    </w:p>
-    <w:p>
-      <w:pPr>
-        <w:widowControl w:val="0"/>
-        <w:numPr>
-          <w:ilvl w:val="0"/>
-          <w:numId w:val="0"/>
-        </w:numPr>
-        <w:ind w:firstLine="420" w:firstLineChars="200"/>
-        <w:jc w:val="both"/>
-        <w:rPr>
-          <w:rFonts w:hint="default"/>
-          <w:lang w:val="en-US" w:eastAsia="zh-CN"/>
-        </w:rPr>
-      </w:pPr>
-      <w:r>
-        <w:rPr>
-          <w:rFonts w:hint="eastAsia"/>
-          <w:lang w:val="en-US" w:eastAsia="zh-CN"/>
-        </w:rPr>
-        <w:t xml:space="preserve">(6)git merge </w:t>
-      </w:r>
-      <w:r>
-        <w:rPr>
-          <w:rFonts w:hint="default"/>
-          <w:lang w:val="en-US" w:eastAsia="zh-CN"/>
-        </w:rPr>
-        <w:t>“</w:t>
-      </w:r>
-      <w:r>
-        <w:rPr>
-          <w:rFonts w:hint="eastAsia"/>
-          <w:lang w:val="en-US" w:eastAsia="zh-CN"/>
-        </w:rPr>
-        <w:t>分支名</w:t>
-      </w:r>
-      <w:r>
-        <w:rPr>
-          <w:rFonts w:hint="default"/>
-          <w:lang w:val="en-US" w:eastAsia="zh-CN"/>
-        </w:rPr>
-        <w:t>”</w:t>
-      </w:r>
-      <w:r>
-        <w:rPr>
-          <w:rFonts w:hint="eastAsia"/>
-          <w:lang w:val="en-US" w:eastAsia="zh-CN"/>
-        </w:rPr>
-        <w:t xml:space="preserve"> 合并分支(一般用分支合并到主线)</w:t>
-      </w:r>
-    </w:p>
-    <w:p>
-      <w:pPr>
-        <w:widowControl w:val="0"/>
-        <w:numPr>
-          <w:ilvl w:val="0"/>
-          <w:numId w:val="0"/>
-        </w:numPr>
-        <w:ind w:left="210" w:leftChars="0"/>
-        <w:jc w:val="both"/>
-        <w:rPr>
-          <w:rFonts w:hint="eastAsia"/>
-          <w:lang w:val="en-US" w:eastAsia="zh-CN"/>
-        </w:rPr>
-      </w:pPr>
-      <w:r>
-        <w:rPr>
-          <w:rFonts w:hint="eastAsia"/>
-          <w:lang w:val="en-US" w:eastAsia="zh-CN"/>
-        </w:rPr>
-        <w:t xml:space="preserve">  注意：冲突则需要手动修改后, 在存入帮版本库(======  &gt;&gt;&gt;&gt;&gt;&gt;&gt;)</w:t>
-      </w:r>
-    </w:p>
-    <w:p>
-      <w:pPr>
-        <w:widowControl w:val="0"/>
-        <w:numPr>
-          <w:ilvl w:val="0"/>
-          <w:numId w:val="0"/>
-        </w:numPr>
-        <w:ind w:left="210" w:leftChars="0"/>
-        <w:jc w:val="both"/>
-        <w:rPr>
-          <w:rFonts w:hint="eastAsia"/>
-          <w:lang w:val="en-US" w:eastAsia="zh-CN"/>
-        </w:rPr>
-      </w:pPr>
-    </w:p>
-    <w:p>
-      <w:pPr>
-        <w:widowControl w:val="0"/>
-        <w:numPr>
-          <w:ilvl w:val="0"/>
-          <w:numId w:val="1"/>
-        </w:numPr>
-        <w:ind w:left="0" w:leftChars="0" w:firstLine="0" w:firstLineChars="0"/>
-        <w:jc w:val="both"/>
-        <w:outlineLvl w:val="0"/>
-        <w:rPr>
-          <w:rFonts w:hint="eastAsia"/>
-          <w:lang w:val="en-US" w:eastAsia="zh-CN"/>
-        </w:rPr>
-      </w:pPr>
-      <w:r>
-        <w:rPr>
-          <w:rFonts w:hint="eastAsia"/>
-          <w:lang w:val="en-US" w:eastAsia="zh-CN"/>
-        </w:rPr>
-        <w:t>GitHub(充当git服务器的作用， 不是git)</w:t>
-      </w:r>
-    </w:p>
-    <w:p>
-      <w:pPr>
-        <w:widowControl w:val="0"/>
-        <w:numPr>
-          <w:ilvl w:val="0"/>
-          <w:numId w:val="0"/>
-        </w:numPr>
-        <w:jc w:val="both"/>
-        <w:rPr>
-          <w:rFonts w:hint="eastAsia"/>
-          <w:lang w:val="en-US" w:eastAsia="zh-CN"/>
-        </w:rPr>
-      </w:pPr>
-    </w:p>
-    <w:p>
-      <w:pPr>
-        <w:widowControl w:val="0"/>
-        <w:numPr>
-          <w:ilvl w:val="0"/>
-          <w:numId w:val="1"/>
-        </w:numPr>
-        <w:ind w:left="0" w:leftChars="0" w:firstLine="0" w:firstLineChars="0"/>
-        <w:jc w:val="both"/>
-        <w:outlineLvl w:val="0"/>
-        <w:rPr>
-          <w:rFonts w:hint="eastAsia"/>
-          <w:lang w:val="en-US" w:eastAsia="zh-CN"/>
-        </w:rPr>
-      </w:pPr>
-      <w:r>
-        <w:rPr>
-          <w:rFonts w:hint="eastAsia"/>
-          <w:lang w:val="en-US" w:eastAsia="zh-CN"/>
-        </w:rPr>
-        <w:t>通过地址提交代码值远程仓库</w:t>
-      </w:r>
-    </w:p>
-    <w:p>
-      <w:pPr>
-        <w:widowControl w:val="0"/>
-        <w:numPr>
-          <w:ilvl w:val="0"/>
-          <w:numId w:val="0"/>
-        </w:numPr>
-        <w:jc w:val="both"/>
-        <w:rPr>
-          <w:rFonts w:hint="default"/>
-          <w:lang w:val="en-US" w:eastAsia="zh-CN"/>
-        </w:rPr>
-      </w:pPr>
-      <w:r>
-        <w:rPr>
-          <w:rFonts w:hint="eastAsia"/>
-          <w:lang w:val="en-US" w:eastAsia="zh-CN"/>
-        </w:rPr>
-        <w:t xml:space="preserve">  先打开github创建账号, 在里面初始化一个仓库</w:t>
-      </w:r>
-    </w:p>
-    <w:p>
-      <w:pPr>
-        <w:widowControl w:val="0"/>
-        <w:numPr>
-          <w:ilvl w:val="0"/>
-          <w:numId w:val="3"/>
-        </w:numPr>
-        <w:ind w:left="630" w:leftChars="100" w:hanging="420" w:hangingChars="200"/>
-        <w:jc w:val="both"/>
-        <w:rPr>
-          <w:rFonts w:hint="eastAsia"/>
-          <w:lang w:val="en-US" w:eastAsia="zh-CN"/>
-        </w:rPr>
-      </w:pPr>
-      <w:r>
-        <w:rPr>
-          <w:rFonts w:hint="eastAsia"/>
-          <w:lang w:val="en-US" w:eastAsia="zh-CN"/>
-        </w:rPr>
-        <w:t xml:space="preserve">git push </w:t>
-      </w:r>
-      <w:r>
-        <w:rPr>
-          <w:rFonts w:hint="default"/>
-          <w:lang w:val="en-US" w:eastAsia="zh-CN"/>
-        </w:rPr>
-        <w:t>“</w:t>
-      </w:r>
-      <w:r>
-        <w:rPr>
-          <w:rFonts w:hint="eastAsia"/>
-          <w:lang w:val="en-US" w:eastAsia="zh-CN"/>
-        </w:rPr>
-        <w:t>远程仓库的地址</w:t>
-      </w:r>
-      <w:r>
-        <w:rPr>
-          <w:rFonts w:hint="default"/>
-          <w:lang w:val="en-US" w:eastAsia="zh-CN"/>
-        </w:rPr>
-        <w:t>”</w:t>
-      </w:r>
-      <w:r>
-        <w:rPr>
-          <w:rFonts w:hint="eastAsia"/>
-          <w:lang w:val="en-US" w:eastAsia="zh-CN"/>
-        </w:rPr>
-        <w:t xml:space="preserve"> 分支名称(推送至远程仓库的哪个分支)</w:t>
-      </w:r>
-    </w:p>
-    <w:p>
-      <w:pPr>
-        <w:widowControl w:val="0"/>
-        <w:numPr>
-          <w:ilvl w:val="0"/>
-          <w:numId w:val="0"/>
-        </w:numPr>
-        <w:ind w:leftChars="-100" w:firstLine="630" w:firstLineChars="300"/>
-        <w:jc w:val="both"/>
-        <w:rPr>
-          <w:rFonts w:hint="eastAsia"/>
-          <w:lang w:val="en-US" w:eastAsia="zh-CN"/>
-        </w:rPr>
-      </w:pPr>
-      <w:r>
-        <w:rPr>
-          <w:rFonts w:hint="eastAsia"/>
-          <w:lang w:val="en-US" w:eastAsia="zh-CN"/>
-        </w:rPr>
-        <w:t>把本地仓库推送至远程仓库</w:t>
-      </w:r>
-    </w:p>
-    <w:p>
-      <w:pPr>
-        <w:widowControl w:val="0"/>
-        <w:numPr>
-          <w:ilvl w:val="0"/>
-          <w:numId w:val="3"/>
-        </w:numPr>
-        <w:ind w:left="630" w:leftChars="100" w:hanging="420" w:hangingChars="200"/>
-        <w:jc w:val="both"/>
-        <w:rPr>
-          <w:rFonts w:hint="default"/>
-          <w:lang w:val="en-US" w:eastAsia="zh-CN"/>
-        </w:rPr>
-      </w:pPr>
-      <w:r>
-        <w:rPr>
-          <w:rFonts w:hint="eastAsia"/>
-          <w:lang w:val="en-US" w:eastAsia="zh-CN"/>
-        </w:rPr>
-        <w:t xml:space="preserve">git pull </w:t>
-      </w:r>
-      <w:r>
-        <w:rPr>
-          <w:rFonts w:hint="default"/>
-          <w:lang w:val="en-US" w:eastAsia="zh-CN"/>
-        </w:rPr>
-        <w:t>“</w:t>
-      </w:r>
-      <w:r>
-        <w:rPr>
-          <w:rFonts w:hint="eastAsia"/>
-          <w:lang w:val="en-US" w:eastAsia="zh-CN"/>
-        </w:rPr>
-        <w:t>远程仓库地址</w:t>
-      </w:r>
-      <w:r>
-        <w:rPr>
-          <w:rFonts w:hint="default"/>
-          <w:lang w:val="en-US" w:eastAsia="zh-CN"/>
-        </w:rPr>
-        <w:t>”</w:t>
-      </w:r>
-      <w:r>
-        <w:rPr>
-          <w:rFonts w:hint="eastAsia"/>
-          <w:lang w:val="en-US" w:eastAsia="zh-CN"/>
-        </w:rPr>
-        <w:t xml:space="preserve"> 远程仓库的分支名称 从远程仓库下载到本地</w:t>
-      </w:r>
-    </w:p>
-    <w:p>
-      <w:pPr>
-        <w:widowControl w:val="0"/>
-        <w:numPr>
-          <w:ilvl w:val="0"/>
-          <w:numId w:val="0"/>
-        </w:numPr>
-        <w:jc w:val="both"/>
-        <w:rPr>
-          <w:rFonts w:hint="eastAsia"/>
-          <w:lang w:val="en-US" w:eastAsia="zh-CN"/>
-        </w:rPr>
-      </w:pPr>
-      <w:r>
-        <w:rPr>
-          <w:rFonts w:hint="eastAsia"/>
-          <w:lang w:val="en-US" w:eastAsia="zh-CN"/>
-        </w:rPr>
-        <w:t xml:space="preserve">  注意：本地的仓库必须先初始化一个仓储  git init</w:t>
-      </w:r>
-    </w:p>
-    <w:p>
-      <w:pPr>
-        <w:widowControl w:val="0"/>
-        <w:numPr>
-          <w:ilvl w:val="0"/>
-          <w:numId w:val="3"/>
-        </w:numPr>
-        <w:ind w:left="630" w:leftChars="100" w:hanging="420" w:hangingChars="200"/>
-        <w:jc w:val="both"/>
-        <w:rPr>
-          <w:rFonts w:hint="eastAsia"/>
-          <w:lang w:val="en-US" w:eastAsia="zh-CN"/>
-        </w:rPr>
-      </w:pPr>
-      <w:r>
-        <w:rPr>
-          <w:rFonts w:hint="eastAsia"/>
-          <w:lang w:val="en-US" w:eastAsia="zh-CN"/>
-        </w:rPr>
-        <w:t xml:space="preserve">git clone </w:t>
-      </w:r>
-      <w:r>
-        <w:rPr>
-          <w:rFonts w:hint="default"/>
-          <w:lang w:val="en-US" w:eastAsia="zh-CN"/>
-        </w:rPr>
-        <w:t>“</w:t>
-      </w:r>
-      <w:r>
-        <w:rPr>
-          <w:rFonts w:hint="eastAsia"/>
-          <w:lang w:val="en-US" w:eastAsia="zh-CN"/>
-        </w:rPr>
-        <w:t>远程地址</w:t>
-      </w:r>
-      <w:r>
-        <w:rPr>
-          <w:rFonts w:hint="default"/>
-          <w:lang w:val="en-US" w:eastAsia="zh-CN"/>
-        </w:rPr>
-        <w:t>”</w:t>
-      </w:r>
-      <w:r>
-        <w:rPr>
-          <w:rFonts w:hint="eastAsia"/>
-          <w:lang w:val="en-US" w:eastAsia="zh-CN"/>
-        </w:rPr>
-        <w:t xml:space="preserve"> 克隆远程仓库, 如果多次执行会覆盖本地内容</w:t>
-      </w:r>
-    </w:p>
-    <w:p>
-      <w:pPr>
-        <w:widowControl w:val="0"/>
-        <w:numPr>
-          <w:ilvl w:val="0"/>
-          <w:numId w:val="0"/>
-        </w:numPr>
-        <w:ind w:left="840" w:hanging="840" w:hangingChars="400"/>
-        <w:jc w:val="both"/>
-        <w:rPr>
-          <w:rFonts w:hint="eastAsia"/>
-          <w:lang w:val="en-US" w:eastAsia="zh-CN"/>
-        </w:rPr>
-      </w:pPr>
-      <w:r>
-        <w:rPr>
-          <w:rFonts w:hint="eastAsia"/>
-          <w:lang w:val="en-US" w:eastAsia="zh-CN"/>
-        </w:rPr>
-        <w:t xml:space="preserve">  注意：2&gt;, 3&gt;区别是pull会合并不同的地方, clone是克隆整个仓库, pull常用, clone一般第一次采用</w:t>
-      </w:r>
-    </w:p>
-    <w:p>
-      <w:pPr>
-        <w:widowControl w:val="0"/>
-        <w:numPr>
-          <w:ilvl w:val="0"/>
-          <w:numId w:val="0"/>
-        </w:numPr>
-        <w:ind w:left="840" w:hanging="840" w:hangingChars="400"/>
-        <w:jc w:val="both"/>
-        <w:rPr>
-          <w:rFonts w:hint="eastAsia"/>
-          <w:lang w:val="en-US" w:eastAsia="zh-CN"/>
-        </w:rPr>
-      </w:pPr>
-    </w:p>
-    <w:p>
-      <w:pPr>
-        <w:widowControl w:val="0"/>
-        <w:numPr>
-          <w:ilvl w:val="0"/>
-          <w:numId w:val="0"/>
-        </w:numPr>
-        <w:ind w:left="840" w:hanging="840" w:hangingChars="400"/>
-        <w:jc w:val="both"/>
-        <w:outlineLvl w:val="0"/>
-        <w:rPr>
-          <w:rFonts w:hint="eastAsia"/>
-          <w:lang w:val="en-US" w:eastAsia="zh-CN"/>
-        </w:rPr>
-      </w:pPr>
-      <w:r>
-        <w:rPr>
-          <w:rFonts w:hint="eastAsia"/>
-          <w:lang w:val="en-US" w:eastAsia="zh-CN"/>
-        </w:rPr>
-        <w:t>四．通过ssh上传</w:t>
-      </w:r>
-    </w:p>
-    <w:p>
-      <w:pPr>
-        <w:widowControl w:val="0"/>
-        <w:numPr>
-          <w:ilvl w:val="0"/>
-          <w:numId w:val="0"/>
-        </w:numPr>
-        <w:ind w:left="840" w:hanging="840" w:hangingChars="400"/>
-        <w:jc w:val="both"/>
-        <w:rPr>
-          <w:rFonts w:hint="default"/>
-          <w:lang w:val="en-US" w:eastAsia="zh-CN"/>
-        </w:rPr>
-      </w:pPr>
-      <w:r>
-        <w:rPr>
-          <w:rFonts w:hint="eastAsia"/>
-          <w:lang w:val="en-US" w:eastAsia="zh-CN"/>
-        </w:rPr>
-        <w:t xml:space="preserve">  1&gt;ssh-keygen -t rsa -C </w:t>
-      </w:r>
-      <w:r>
-        <w:rPr>
-          <w:rFonts w:hint="default"/>
-          <w:lang w:val="en-US" w:eastAsia="zh-CN"/>
-        </w:rPr>
-        <w:fldChar w:fldCharType="begin"/>
-      </w:r>
-      <w:r>
-        <w:rPr>
-          <w:rFonts w:hint="default"/>
-          <w:lang w:val="en-US" w:eastAsia="zh-CN"/>
-        </w:rPr>
-        <w:instrText xml:space="preserve"> HYPERLINK "mailto:\“327774162@qq.com\”" </w:instrText>
-      </w:r>
-      <w:r>
-        <w:rPr>
-          <w:rFonts w:hint="default"/>
-          <w:lang w:val="en-US" w:eastAsia="zh-CN"/>
-        </w:rPr>
-        <w:fldChar w:fldCharType="separate"/>
-      </w:r>
-      <w:r>
-        <w:rPr>
-          <w:rStyle w:val="4"/>
-          <w:rFonts w:hint="default"/>
-          <w:lang w:val="en-US" w:eastAsia="zh-CN"/>
-        </w:rPr>
-        <w:t>“</w:t>
-      </w:r>
-      <w:r>
-        <w:rPr>
-          <w:rStyle w:val="4"/>
-          <w:rFonts w:hint="eastAsia"/>
-          <w:lang w:val="en-US" w:eastAsia="zh-CN"/>
-        </w:rPr>
-        <w:t>327774162@qq.com</w:t>
-      </w:r>
-      <w:r>
-        <w:rPr>
-          <w:rStyle w:val="4"/>
-          <w:rFonts w:hint="default"/>
-          <w:lang w:val="en-US" w:eastAsia="zh-CN"/>
-        </w:rPr>
-        <w:t>”</w:t>
-      </w:r>
-      <w:r>
-        <w:rPr>
-          <w:rFonts w:hint="default"/>
-          <w:lang w:val="en-US" w:eastAsia="zh-CN"/>
-        </w:rPr>
-        <w:fldChar w:fldCharType="end"/>
-      </w:r>
-      <w:r>
-        <w:rPr>
-          <w:rFonts w:hint="eastAsia"/>
-          <w:lang w:val="en-US" w:eastAsia="zh-CN"/>
-        </w:rPr>
-        <w:t xml:space="preserve">  生成.ssh文件(公钥私钥)</w:t>
-      </w:r>
-    </w:p>
-    <w:p>
-      <w:pPr>
-        <w:widowControl w:val="0"/>
-        <w:numPr>
-          <w:ilvl w:val="0"/>
-          <w:numId w:val="0"/>
-        </w:numPr>
-        <w:ind w:left="840" w:hanging="840" w:hangingChars="400"/>
-        <w:jc w:val="both"/>
-        <w:rPr>
-          <w:rFonts w:hint="eastAsia"/>
-          <w:lang w:val="en-US" w:eastAsia="zh-CN"/>
-        </w:rPr>
-      </w:pPr>
-      <w:r>
-        <w:rPr>
-          <w:rFonts w:hint="eastAsia"/>
-          <w:lang w:val="en-US" w:eastAsia="zh-CN"/>
-        </w:rPr>
-        <w:t xml:space="preserve">  注意：找到对应的.ssh文件(一般在本机电脑用户里面)复制里面的字符串粘贴至github设置中的ssh设置(本地存储与远程存储关联)</w:t>
-      </w:r>
-    </w:p>
-    <w:p>
-      <w:pPr>
-        <w:widowControl w:val="0"/>
-        <w:numPr>
-          <w:ilvl w:val="0"/>
-          <w:numId w:val="0"/>
-        </w:numPr>
-        <w:ind w:left="840" w:hanging="840" w:hangingChars="400"/>
-        <w:jc w:val="both"/>
-        <w:rPr>
-          <w:rFonts w:hint="default"/>
-          <w:lang w:val="en-US" w:eastAsia="zh-CN"/>
-        </w:rPr>
-      </w:pPr>
-      <w:r>
-        <w:rPr>
-          <w:rFonts w:hint="eastAsia"/>
-          <w:lang w:val="en-US" w:eastAsia="zh-CN"/>
-        </w:rPr>
-        <w:t xml:space="preserve"> </w:t>
-      </w:r>
-    </w:p>
-    <w:p>
-      <w:pPr>
-        <w:widowControl w:val="0"/>
-        <w:numPr>
-          <w:ilvl w:val="0"/>
-          <w:numId w:val="0"/>
-        </w:numPr>
-        <w:ind w:left="840" w:hanging="840" w:hangingChars="400"/>
-        <w:jc w:val="both"/>
-        <w:outlineLvl w:val="0"/>
-        <w:rPr>
-          <w:rFonts w:hint="eastAsia"/>
-          <w:lang w:val="en-US" w:eastAsia="zh-CN"/>
-        </w:rPr>
-      </w:pPr>
-      <w:r>
-        <w:rPr>
-          <w:rFonts w:hint="eastAsia"/>
-          <w:lang w:val="en-US" w:eastAsia="zh-CN"/>
-        </w:rPr>
-        <w:t>五．简写命令</w:t>
-      </w:r>
-    </w:p>
-    <w:p>
-      <w:pPr>
-        <w:widowControl w:val="0"/>
-        <w:numPr>
-          <w:ilvl w:val="0"/>
-          <w:numId w:val="0"/>
-        </w:numPr>
-        <w:ind w:left="840" w:hanging="840" w:hangingChars="400"/>
-        <w:jc w:val="both"/>
-        <w:rPr>
-          <w:rFonts w:hint="eastAsia"/>
-          <w:lang w:val="en-US" w:eastAsia="zh-CN"/>
-        </w:rPr>
-      </w:pPr>
-      <w:r>
-        <w:rPr>
-          <w:rFonts w:hint="eastAsia"/>
-          <w:lang w:val="en-US" w:eastAsia="zh-CN"/>
-        </w:rPr>
-        <w:t xml:space="preserve">  1&gt;git remote add origin(后面提交的名字, 可以随便取什么名字) </w:t>
-      </w:r>
-      <w:r>
-        <w:rPr>
-          <w:rFonts w:hint="default"/>
-          <w:lang w:val="en-US" w:eastAsia="zh-CN"/>
-        </w:rPr>
-        <w:t>“</w:t>
-      </w:r>
-      <w:r>
-        <w:rPr>
-          <w:rFonts w:hint="eastAsia"/>
-          <w:lang w:val="en-US" w:eastAsia="zh-CN"/>
-        </w:rPr>
-        <w:t>远程地址</w:t>
-      </w:r>
-      <w:r>
-        <w:rPr>
-          <w:rFonts w:hint="default"/>
-          <w:lang w:val="en-US" w:eastAsia="zh-CN"/>
-        </w:rPr>
-        <w:t>”</w:t>
-      </w:r>
-      <w:r>
-        <w:rPr>
-          <w:rFonts w:hint="eastAsia"/>
-          <w:lang w:val="en-US" w:eastAsia="zh-CN"/>
-        </w:rPr>
-        <w:t xml:space="preserve"> </w:t>
-      </w:r>
-    </w:p>
-    <w:p>
-      <w:pPr>
-        <w:widowControl w:val="0"/>
-        <w:numPr>
-          <w:ilvl w:val="0"/>
-          <w:numId w:val="0"/>
-        </w:numPr>
-        <w:ind w:left="840" w:leftChars="200" w:hanging="420" w:hangingChars="200"/>
-        <w:jc w:val="both"/>
-        <w:rPr>
-          <w:rFonts w:hint="eastAsia"/>
-          <w:lang w:val="en-US" w:eastAsia="zh-CN"/>
-        </w:rPr>
-      </w:pPr>
-      <w:r>
-        <w:rPr>
-          <w:rFonts w:hint="eastAsia"/>
-          <w:lang w:val="en-US" w:eastAsia="zh-CN"/>
-        </w:rPr>
-        <w:t xml:space="preserve">配置后git pull origin(不需要填远程地址了) </w:t>
-      </w:r>
-    </w:p>
-    <w:p>
-      <w:pPr>
-        <w:widowControl w:val="0"/>
-        <w:numPr>
-          <w:ilvl w:val="0"/>
-          <w:numId w:val="0"/>
-        </w:numPr>
-        <w:jc w:val="both"/>
-        <w:rPr>
-          <w:rFonts w:hint="default"/>
-          <w:lang w:val="en-US" w:eastAsia="zh-CN"/>
-        </w:rPr>
-      </w:pPr>
-      <w:r>
-        <w:rPr>
-          <w:rFonts w:hint="eastAsia"/>
-          <w:lang w:val="en-US" w:eastAsia="zh-CN"/>
-        </w:rPr>
-        <w:t xml:space="preserve">  2&gt;git remote rm origin(删除提交简写名字)</w:t>
-      </w:r>
-    </w:p>
-    <w:p>
-      <w:pPr>
-        <w:widowControl w:val="0"/>
-        <w:numPr>
-          <w:ilvl w:val="0"/>
-          <w:numId w:val="0"/>
-        </w:numPr>
-        <w:ind w:left="210" w:leftChars="0"/>
-        <w:jc w:val="both"/>
-        <w:rPr>
-          <w:rFonts w:hint="eastAsia"/>
-          <w:lang w:val="en-US" w:eastAsia="zh-CN"/>
-        </w:rPr>
-      </w:pPr>
-      <w:r>
-        <w:rPr>
-          <w:rFonts w:hint="eastAsia"/>
-          <w:lang w:val="en-US" w:eastAsia="zh-CN"/>
-        </w:rPr>
-        <w:t xml:space="preserve">3&gt;git push origin(配置的名字, 结合1&gt;) -u master     </w:t>
-      </w:r>
     </w:p>
     <w:p>
       <w:pPr>

</xml_diff>